<commit_message>
update on diagrams, right before implementation
</commit_message>
<xml_diff>
--- a/docs/architectural_design/main_classes_abstract.docx
+++ b/docs/architectural_design/main_classes_abstract.docx
@@ -170,29 +170,76 @@
       <w:r>
         <w:t>Attibrútumai megváltoztatatlanok.</w:t>
       </w:r>
+    </w:p>
+    <w:p>
+      <w:pPr>
+        <w:keepNext/>
+        <w:rPr>
+          <w:sz w:val="48"/>
+          <w:szCs w:val="48"/>
+        </w:rPr>
+      </w:pPr>
+      <w:r>
+        <w:rPr>
+          <w:sz w:val="48"/>
+          <w:szCs w:val="48"/>
+        </w:rPr>
+        <w:lastRenderedPageBreak/>
+        <w:t>Compiler</w:t>
+      </w:r>
+    </w:p>
+    <w:p>
+      <w:r>
+        <w:t>Egy adott nyelven írt kódot fordít és futtat és megadja, ha bármi féle hibát észlel. Emellett megadhatók neki inputok, melyeket program futásakor sorban a standard inputra ír.</w:t>
+      </w:r>
+    </w:p>
+    <w:p>
+      <w:pPr>
+        <w:rPr>
+          <w:sz w:val="48"/>
+          <w:szCs w:val="48"/>
+        </w:rPr>
+      </w:pPr>
+      <w:r>
+        <w:rPr>
+          <w:sz w:val="48"/>
+          <w:szCs w:val="48"/>
+        </w:rPr>
+        <w:t>Crate</w:t>
+      </w:r>
+    </w:p>
+    <w:p>
+      <w:r>
+        <w:t>Az italokat tárolja, ID-vel ellátva.</w:t>
+      </w:r>
+    </w:p>
+    <w:p>
+      <w:pPr>
+        <w:keepNext/>
+      </w:pPr>
+      <w:r>
+        <w:rPr>
+          <w:sz w:val="48"/>
+          <w:szCs w:val="48"/>
+        </w:rPr>
+        <w:t>CrateInterface</w:t>
+      </w:r>
+      <w:r>
+        <w:rPr>
+          <w:sz w:val="48"/>
+          <w:szCs w:val="48"/>
+        </w:rPr>
+        <w:t xml:space="preserve"> </w:t>
+      </w:r>
+      <w:r>
+        <w:t>&lt;&lt;interface&gt;&gt;</w:t>
+      </w:r>
       <w:bookmarkStart w:id="0" w:name="_GoBack"/>
       <w:bookmarkEnd w:id="0"/>
     </w:p>
     <w:p>
-      <w:pPr>
-        <w:keepNext/>
-        <w:rPr>
-          <w:sz w:val="48"/>
-          <w:szCs w:val="48"/>
-        </w:rPr>
-      </w:pPr>
-      <w:r>
-        <w:rPr>
-          <w:sz w:val="48"/>
-          <w:szCs w:val="48"/>
-        </w:rPr>
-        <w:lastRenderedPageBreak/>
-        <w:t>Compiler</w:t>
-      </w:r>
-    </w:p>
-    <w:p>
-      <w:r>
-        <w:t>Egy adott nyelven írt kódot fordít és futtat és megadja, ha bármi féle hibát észlel. Emellett megadhatók neki inputok, melyeket program futásakor sorban a standard inputra ír.</w:t>
+      <w:r>
+        <w:t>Az italtároló Crate interface-e, amit Game és a UserInterface használ.</w:t>
       </w:r>
     </w:p>
     <w:sectPr>
@@ -241,6 +288,7 @@
         <w:docPartUnique/>
       </w:docPartObj>
     </w:sdtPr>
+    <w:sdtEndPr/>
     <w:sdtContent>
       <w:p>
         <w:pPr>
@@ -260,7 +308,7 @@
           <w:rPr>
             <w:noProof/>
           </w:rPr>
-          <w:t>1</w:t>
+          <w:t>2</w:t>
         </w:r>
         <w:r>
           <w:fldChar w:fldCharType="end"/>

</xml_diff>

<commit_message>
interface Trigger and class Stopper implemented; changes to class Game, Task and Solution; javadoc updated
</commit_message>
<xml_diff>
--- a/docs/architectural_design/main_classes_abstract.docx
+++ b/docs/architectural_design/main_classes_abstract.docx
@@ -234,13 +234,63 @@
       <w:r>
         <w:t>&lt;&lt;interface&gt;&gt;</w:t>
       </w:r>
+    </w:p>
+    <w:p>
+      <w:r>
+        <w:t>Az italtároló Crate interface-e, amit Game és a UserInterface használ.</w:t>
+      </w:r>
+    </w:p>
+    <w:p>
+      <w:pPr>
+        <w:rPr>
+          <w:sz w:val="48"/>
+          <w:szCs w:val="48"/>
+        </w:rPr>
+      </w:pPr>
+      <w:r>
+        <w:rPr>
+          <w:sz w:val="48"/>
+          <w:szCs w:val="48"/>
+        </w:rPr>
+        <w:t>Stopper</w:t>
+      </w:r>
+    </w:p>
+    <w:p>
+      <w:r>
+        <w:t>Az idő mérése. Külön szálon futtatandó. Tartalmaz egy Trigger interface-ű objektumra mutató referenciát, aminek egy metódusát meghívva, figyelmezteti az objektumot az idő lejárására.</w:t>
+      </w:r>
+    </w:p>
+    <w:p>
+      <w:pPr>
+        <w:rPr>
+          <w:sz w:val="48"/>
+          <w:szCs w:val="48"/>
+        </w:rPr>
+      </w:pPr>
+      <w:r>
+        <w:rPr>
+          <w:sz w:val="48"/>
+          <w:szCs w:val="48"/>
+        </w:rPr>
+        <w:t>Trigger</w:t>
+      </w:r>
+      <w:r>
+        <w:rPr>
+          <w:sz w:val="48"/>
+          <w:szCs w:val="48"/>
+        </w:rPr>
+        <w:t xml:space="preserve"> </w:t>
+      </w:r>
+      <w:r>
+        <w:t>&lt;&lt;interface&gt;&gt;</w:t>
+      </w:r>
+    </w:p>
+    <w:p>
+      <w:r>
+        <w:t>A Stopper class által használt interface, egy endTrigger() metódussal, mely akkor hívódik ha a Stopper endTime-ját elérte a jelenlegi idő.</w:t>
+      </w:r>
       <w:bookmarkStart w:id="0" w:name="_GoBack"/>
       <w:bookmarkEnd w:id="0"/>
-    </w:p>
-    <w:p>
-      <w:r>
-        <w:t>Az italtároló Crate interface-e, amit Game és a UserInterface használ.</w:t>
-      </w:r>
     </w:p>
     <w:sectPr>
       <w:footerReference w:type="default" r:id="rId7"/>

</xml_diff>